<commit_message>
Add 3rd opponent info
</commit_message>
<xml_diff>
--- a/docx/Отзыв оппонента Верхотуров.docx
+++ b/docx/Отзыв оппонента Верхотуров.docx
@@ -495,9 +495,19 @@
           <w:sz w:val="28"/>
           <w:szCs w:val="28"/>
         </w:rPr>
-        <w:t xml:space="preserve">Соответствие диссертации критериям Положения о присуждении ученых степеней в </w:t>
-      </w:r>
-      <w:proofErr w:type="spellStart"/>
+        <w:t>Соответствие диссертации критериям Положения о присуждении ученых степеней в УрФУ</w:t>
+      </w:r>
+    </w:p>
+    <w:p/>
+    <w:p>
+      <w:pPr>
+        <w:jc w:val="center"/>
+        <w:rPr>
+          <w:rFonts w:ascii="Times New Roman" w:hAnsi="Times New Roman" w:cs="Times New Roman"/>
+          <w:sz w:val="28"/>
+          <w:szCs w:val="28"/>
+        </w:rPr>
+      </w:pPr>
       <w:r>
         <w:rPr>
           <w:rFonts w:ascii="Times New Roman" w:hAnsi="Times New Roman" w:cs="Times New Roman"/>
@@ -506,28 +516,6 @@
           <w:sz w:val="28"/>
           <w:szCs w:val="28"/>
         </w:rPr>
-        <w:t>УрФУ</w:t>
-      </w:r>
-      <w:proofErr w:type="spellEnd"/>
-    </w:p>
-    <w:p/>
-    <w:p>
-      <w:pPr>
-        <w:jc w:val="center"/>
-        <w:rPr>
-          <w:rFonts w:ascii="Times New Roman" w:hAnsi="Times New Roman" w:cs="Times New Roman"/>
-          <w:sz w:val="28"/>
-          <w:szCs w:val="28"/>
-        </w:rPr>
-      </w:pPr>
-      <w:r>
-        <w:rPr>
-          <w:rFonts w:ascii="Times New Roman" w:hAnsi="Times New Roman" w:cs="Times New Roman"/>
-          <w:b/>
-          <w:bCs/>
-          <w:sz w:val="28"/>
-          <w:szCs w:val="28"/>
-        </w:rPr>
         <w:t>Заключение по диссертационной работе</w:t>
       </w:r>
     </w:p>
@@ -549,31 +537,7 @@
           <w:sz w:val="28"/>
           <w:szCs w:val="28"/>
         </w:rPr>
-        <w:t xml:space="preserve">Считаю, что </w:t>
-      </w:r>
-      <w:r>
-        <w:rPr>
-          <w:rFonts w:ascii="Times New Roman" w:hAnsi="Times New Roman" w:cs="Times New Roman"/>
-          <w:sz w:val="28"/>
-          <w:szCs w:val="28"/>
-        </w:rPr>
-        <w:t xml:space="preserve">автор </w:t>
-      </w:r>
-      <w:r>
-        <w:rPr>
-          <w:rFonts w:ascii="Times New Roman" w:hAnsi="Times New Roman" w:cs="Times New Roman"/>
-          <w:sz w:val="28"/>
-          <w:szCs w:val="28"/>
-        </w:rPr>
-        <w:t xml:space="preserve">диссертации </w:t>
-      </w:r>
-      <w:r>
-        <w:rPr>
-          <w:rFonts w:ascii="Times New Roman" w:hAnsi="Times New Roman" w:cs="Times New Roman"/>
-          <w:sz w:val="28"/>
-          <w:szCs w:val="28"/>
-        </w:rPr>
-        <w:t xml:space="preserve">Уколов Станислав Сергеевич заслуживает присвоения ученой степени кандидата технических наук по </w:t>
+        <w:t xml:space="preserve">Считаю, что автор диссертации Уколов Станислав Сергеевич заслуживает присвоения ученой степени кандидата технических наук по </w:t>
       </w:r>
       <w:r>
         <w:rPr>
@@ -763,30 +727,63 @@
           <w:rFonts w:ascii="Times New Roman" w:hAnsi="Times New Roman" w:cs="Times New Roman"/>
           <w:sz w:val="28"/>
           <w:szCs w:val="28"/>
+        </w:rPr>
+        <w:t xml:space="preserve">, </w:t>
+      </w:r>
+      <w:r>
+        <w:rPr>
+          <w:rFonts w:ascii="Times New Roman" w:hAnsi="Times New Roman" w:cs="Times New Roman"/>
+          <w:sz w:val="28"/>
+          <w:szCs w:val="28"/>
           <w:lang w:val="en-US"/>
         </w:rPr>
-        <w:t xml:space="preserve">, e-mail: </w:t>
-      </w:r>
-      <w:r>
-        <w:rPr>
-          <w:rFonts w:ascii="Times New Roman" w:hAnsi="Times New Roman" w:cs="Times New Roman"/>
-          <w:sz w:val="28"/>
-          <w:szCs w:val="28"/>
-        </w:rPr>
-        <w:t xml:space="preserve"> </w:t>
-      </w:r>
-    </w:p>
-    <w:p>
-      <w:pPr>
-        <w:ind w:firstLine="708"/>
-        <w:rPr>
-          <w:rFonts w:ascii="Times New Roman" w:hAnsi="Times New Roman" w:cs="Times New Roman"/>
-          <w:sz w:val="28"/>
-          <w:szCs w:val="28"/>
-        </w:rPr>
-      </w:pPr>
+        <w:t>e</w:t>
+      </w:r>
+      <w:r>
+        <w:rPr>
+          <w:rFonts w:ascii="Times New Roman" w:hAnsi="Times New Roman" w:cs="Times New Roman"/>
+          <w:sz w:val="28"/>
+          <w:szCs w:val="28"/>
+        </w:rPr>
+        <w:t>-</w:t>
+      </w:r>
+      <w:r>
+        <w:rPr>
+          <w:rFonts w:ascii="Times New Roman" w:hAnsi="Times New Roman" w:cs="Times New Roman"/>
+          <w:sz w:val="28"/>
+          <w:szCs w:val="28"/>
+          <w:lang w:val="en-US"/>
+        </w:rPr>
+        <w:t>mail</w:t>
+      </w:r>
+      <w:r>
+        <w:rPr>
+          <w:rFonts w:ascii="Times New Roman" w:hAnsi="Times New Roman" w:cs="Times New Roman"/>
+          <w:sz w:val="28"/>
+          <w:szCs w:val="28"/>
+        </w:rPr>
+        <w:t xml:space="preserve">: </w:t>
+      </w:r>
+      <w:r>
+        <w:rPr>
+          <w:rFonts w:ascii="Times New Roman" w:hAnsi="Times New Roman" w:cs="Times New Roman"/>
+          <w:sz w:val="28"/>
+          <w:szCs w:val="28"/>
+        </w:rPr>
+        <w:t>verhotur@vmk.ugatu.ac.ru</w:t>
+      </w:r>
       <w:bookmarkStart w:id="1" w:name="_GoBack"/>
       <w:bookmarkEnd w:id="1"/>
+    </w:p>
+    <w:p>
+      <w:pPr>
+        <w:ind w:firstLine="708"/>
+        <w:rPr>
+          <w:rFonts w:ascii="Times New Roman" w:hAnsi="Times New Roman" w:cs="Times New Roman"/>
+          <w:sz w:val="28"/>
+          <w:szCs w:val="28"/>
+        </w:rPr>
+      </w:pPr>
     </w:p>
     <w:p>
       <w:pPr>
@@ -987,6 +984,7 @@
     <w:lsdException w:name="HTML Sample" w:semiHidden="1" w:unhideWhenUsed="1"/>
     <w:lsdException w:name="HTML Typewriter" w:semiHidden="1" w:unhideWhenUsed="1"/>
     <w:lsdException w:name="HTML Variable" w:semiHidden="1" w:unhideWhenUsed="1"/>
+    <w:lsdException w:name="Normal Table" w:semiHidden="1" w:unhideWhenUsed="1"/>
     <w:lsdException w:name="annotation subject" w:semiHidden="1" w:unhideWhenUsed="1"/>
     <w:lsdException w:name="No List" w:semiHidden="1" w:unhideWhenUsed="1"/>
     <w:lsdException w:name="Outline List 1" w:semiHidden="1" w:unhideWhenUsed="1"/>
@@ -1033,8 +1031,10 @@
     <w:lsdException w:name="Table Subtle 2" w:semiHidden="1" w:unhideWhenUsed="1"/>
     <w:lsdException w:name="Table Web 1" w:semiHidden="1" w:unhideWhenUsed="1"/>
     <w:lsdException w:name="Table Web 2" w:semiHidden="1" w:unhideWhenUsed="1"/>
+    <w:lsdException w:name="Table Web 3" w:semiHidden="1" w:unhideWhenUsed="1"/>
     <w:lsdException w:name="Balloon Text" w:semiHidden="1" w:unhideWhenUsed="1"/>
     <w:lsdException w:name="Table Grid" w:uiPriority="39"/>
+    <w:lsdException w:name="Table Theme" w:semiHidden="1" w:unhideWhenUsed="1"/>
     <w:lsdException w:name="Placeholder Text" w:semiHidden="1"/>
     <w:lsdException w:name="No Spacing" w:uiPriority="1" w:qFormat="1"/>
     <w:lsdException w:name="Light Shading" w:uiPriority="60"/>

</xml_diff>

<commit_message>
Add 3rd version of Thesis structure
</commit_message>
<xml_diff>
--- a/docx/Отзыв оппонента Верхотуров.docx
+++ b/docx/Отзыв оппонента Верхотуров.docx
@@ -1,6 +1,6 @@
 
 <file path=word/document.xml><?xml version="1.0" encoding="utf-8"?>
-<w:document xmlns:wpc="http://schemas.microsoft.com/office/word/2010/wordprocessingCanvas" xmlns:cx="http://schemas.microsoft.com/office/drawing/2014/chartex" xmlns:cx1="http://schemas.microsoft.com/office/drawing/2015/9/8/chartex" xmlns:cx2="http://schemas.microsoft.com/office/drawing/2015/10/21/chartex" xmlns:cx3="http://schemas.microsoft.com/office/drawing/2016/5/9/chartex" xmlns:cx4="http://schemas.microsoft.com/office/drawing/2016/5/10/chartex" xmlns:cx5="http://schemas.microsoft.com/office/drawing/2016/5/11/chartex" xmlns:cx6="http://schemas.microsoft.com/office/drawing/2016/5/12/chartex" xmlns:cx7="http://schemas.microsoft.com/office/drawing/2016/5/13/chartex" xmlns:cx8="http://schemas.microsoft.com/office/drawing/2016/5/14/chartex" xmlns:mc="http://schemas.openxmlformats.org/markup-compatibility/2006" xmlns:aink="http://schemas.microsoft.com/office/drawing/2016/ink" xmlns:am3d="http://schemas.microsoft.com/office/drawing/2017/model3d" xmlns:o="urn:schemas-microsoft-com:office:office" xmlns:r="http://schemas.openxmlformats.org/officeDocument/2006/relationships" xmlns:m="http://schemas.openxmlformats.org/officeDocument/2006/math" xmlns:v="urn:schemas-microsoft-com:vml" xmlns:wp14="http://schemas.microsoft.com/office/word/2010/wordprocessingDrawing" xmlns:wp="http://schemas.openxmlformats.org/drawingml/2006/wordprocessingDrawing" xmlns:w10="urn:schemas-microsoft-com:office:word" xmlns:w="http://schemas.openxmlformats.org/wordprocessingml/2006/main" xmlns:w14="http://schemas.microsoft.com/office/word/2010/wordml" xmlns:w15="http://schemas.microsoft.com/office/word/2012/wordml" xmlns:w16cex="http://schemas.microsoft.com/office/word/2018/wordml/cex" xmlns:w16cid="http://schemas.microsoft.com/office/word/2016/wordml/cid" xmlns:w16="http://schemas.microsoft.com/office/word/2018/wordml" xmlns:w16sdtdh="http://schemas.microsoft.com/office/word/2020/wordml/sdtdatahash" xmlns:w16se="http://schemas.microsoft.com/office/word/2015/wordml/symex" xmlns:wpg="http://schemas.microsoft.com/office/word/2010/wordprocessingGroup" xmlns:wpi="http://schemas.microsoft.com/office/word/2010/wordprocessingInk" xmlns:wne="http://schemas.microsoft.com/office/word/2006/wordml" xmlns:wps="http://schemas.microsoft.com/office/word/2010/wordprocessingShape" mc:Ignorable="w14 w15 w16se w16cid w16 w16cex w16sdtdh wp14">
+<w:document xmlns:wpc="http://schemas.microsoft.com/office/word/2010/wordprocessingCanvas" xmlns:cx="http://schemas.microsoft.com/office/drawing/2014/chartex" xmlns:cx1="http://schemas.microsoft.com/office/drawing/2015/9/8/chartex" xmlns:cx2="http://schemas.microsoft.com/office/drawing/2015/10/21/chartex" xmlns:cx3="http://schemas.microsoft.com/office/drawing/2016/5/9/chartex" xmlns:cx4="http://schemas.microsoft.com/office/drawing/2016/5/10/chartex" xmlns:cx5="http://schemas.microsoft.com/office/drawing/2016/5/11/chartex" xmlns:cx6="http://schemas.microsoft.com/office/drawing/2016/5/12/chartex" xmlns:cx7="http://schemas.microsoft.com/office/drawing/2016/5/13/chartex" xmlns:cx8="http://schemas.microsoft.com/office/drawing/2016/5/14/chartex" xmlns:mc="http://schemas.openxmlformats.org/markup-compatibility/2006" xmlns:aink="http://schemas.microsoft.com/office/drawing/2016/ink" xmlns:am3d="http://schemas.microsoft.com/office/drawing/2017/model3d" xmlns:o="urn:schemas-microsoft-com:office:office" xmlns:r="http://schemas.openxmlformats.org/officeDocument/2006/relationships" xmlns:m="http://schemas.openxmlformats.org/officeDocument/2006/math" xmlns:v="urn:schemas-microsoft-com:vml" xmlns:wp14="http://schemas.microsoft.com/office/word/2010/wordprocessingDrawing" xmlns:wp="http://schemas.openxmlformats.org/drawingml/2006/wordprocessingDrawing" xmlns:w10="urn:schemas-microsoft-com:office:word" xmlns:w="http://schemas.openxmlformats.org/wordprocessingml/2006/main" xmlns:w14="http://schemas.microsoft.com/office/word/2010/wordml" xmlns:w15="http://schemas.microsoft.com/office/word/2012/wordml" xmlns:w16cid="http://schemas.microsoft.com/office/word/2016/wordml/cid" xmlns:w16se="http://schemas.microsoft.com/office/word/2015/wordml/symex" xmlns:wpg="http://schemas.microsoft.com/office/word/2010/wordprocessingGroup" xmlns:wpi="http://schemas.microsoft.com/office/word/2010/wordprocessingInk" xmlns:wne="http://schemas.microsoft.com/office/word/2006/wordml" xmlns:wps="http://schemas.microsoft.com/office/word/2010/wordprocessingShape" mc:Ignorable="w14 w15 w16se w16cid wp14">
   <w:body>
     <w:p>
       <w:pPr>
@@ -291,7 +291,31 @@
           <w:sz w:val="28"/>
           <w:szCs w:val="28"/>
         </w:rPr>
-        <w:t>наименования, списков иллюстраций и таблиц</w:t>
+        <w:t xml:space="preserve">наименования, списков </w:t>
+      </w:r>
+      <w:r>
+        <w:rPr>
+          <w:rFonts w:ascii="Times New Roman" w:hAnsi="Times New Roman" w:cs="Times New Roman"/>
+          <w:sz w:val="28"/>
+          <w:szCs w:val="28"/>
+        </w:rPr>
+        <w:t>сокращений</w:t>
+      </w:r>
+      <w:r>
+        <w:rPr>
+          <w:rFonts w:ascii="Times New Roman" w:hAnsi="Times New Roman" w:cs="Times New Roman"/>
+          <w:sz w:val="28"/>
+          <w:szCs w:val="28"/>
+        </w:rPr>
+        <w:t xml:space="preserve">, </w:t>
+      </w:r>
+      <w:r>
+        <w:rPr>
+          <w:rFonts w:ascii="Times New Roman" w:hAnsi="Times New Roman" w:cs="Times New Roman"/>
+          <w:sz w:val="28"/>
+          <w:szCs w:val="28"/>
+        </w:rPr>
+        <w:t>иллюстраций и таблиц</w:t>
       </w:r>
       <w:r>
         <w:rPr>
@@ -404,7 +428,31 @@
           <w:sz w:val="28"/>
           <w:szCs w:val="28"/>
         </w:rPr>
-        <w:t>В диссертационной работе Уколова С. С. исследованы вопросы повышения эффективности систем автоматизированного проектирования (САПР) управляющих программ для оборудования листовой резки с числовым программным управлением (ЧПУ), связанные с разработкой алгоритмов оптимальной маршрутизации режущего инструмента.</w:t>
+        <w:t>В диссертационной работе Уколова С. С. исследованы вопросы повышения эффективности систем автоматизированного проектирования (САПР) управляющих программ для оборудования листовой резки с числовым программным управлением (ЧПУ), связанные с разработкой</w:t>
+      </w:r>
+      <w:r>
+        <w:rPr>
+          <w:rFonts w:ascii="Times New Roman" w:hAnsi="Times New Roman" w:cs="Times New Roman"/>
+          <w:sz w:val="28"/>
+          <w:szCs w:val="28"/>
+        </w:rPr>
+        <w:t xml:space="preserve"> автоматических </w:t>
+      </w:r>
+      <w:r>
+        <w:rPr>
+          <w:rFonts w:ascii="Times New Roman" w:hAnsi="Times New Roman" w:cs="Times New Roman"/>
+          <w:sz w:val="28"/>
+          <w:szCs w:val="28"/>
+        </w:rPr>
+        <w:t>алгоритмов оптимальной маршрутизации режущего инструмента.</w:t>
+      </w:r>
+      <w:r>
+        <w:rPr>
+          <w:rFonts w:ascii="Times New Roman" w:hAnsi="Times New Roman" w:cs="Times New Roman"/>
+          <w:sz w:val="28"/>
+          <w:szCs w:val="28"/>
+        </w:rPr>
+        <w:t xml:space="preserve"> Рассматриваются как полностью дискретные модели оптимизации, так и смешанная непрерывно-дискретная оптимизация, заметно хуже представленная в литературе по теме диссертации. Еще большую значимость представляет собой возможность оценки качества получаемых решений и получения как приближенных к оптимальным, так и оптимальных решений.</w:t>
       </w:r>
     </w:p>
     <w:p>
@@ -417,6 +465,14 @@
           <w:szCs w:val="28"/>
         </w:rPr>
       </w:pPr>
+      <w:r>
+        <w:rPr>
+          <w:rFonts w:ascii="Times New Roman" w:hAnsi="Times New Roman" w:cs="Times New Roman"/>
+          <w:sz w:val="28"/>
+          <w:szCs w:val="28"/>
+        </w:rPr>
+        <w:t>Сформулированные и решенные в диссертационной работе задачи являются актуальными и представляют общетеоретический и очевидный практический интерес.</w:t>
+      </w:r>
     </w:p>
     <w:p>
       <w:pPr>
@@ -473,7 +529,39 @@
           <w:sz w:val="28"/>
           <w:szCs w:val="28"/>
         </w:rPr>
-        <w:t>В первой главе…</w:t>
+        <w:t>В первой глав</w:t>
+      </w:r>
+      <w:r>
+        <w:rPr>
+          <w:rFonts w:ascii="Times New Roman" w:hAnsi="Times New Roman" w:cs="Times New Roman"/>
+          <w:sz w:val="28"/>
+          <w:szCs w:val="28"/>
+        </w:rPr>
+        <w:t xml:space="preserve">е приводится формализация оптимизационных задач построения маршрута резки для машин листовой резки с ЧПУ, даются основные определения, описаны технологические особенности оборудования и вызванные им ограничения на </w:t>
+      </w:r>
+      <w:r>
+        <w:rPr>
+          <w:rFonts w:ascii="Times New Roman" w:hAnsi="Times New Roman" w:cs="Times New Roman"/>
+          <w:sz w:val="28"/>
+          <w:szCs w:val="28"/>
+        </w:rPr>
+        <w:t xml:space="preserve">допустимые </w:t>
+      </w:r>
+      <w:r>
+        <w:rPr>
+          <w:rFonts w:ascii="Times New Roman" w:hAnsi="Times New Roman" w:cs="Times New Roman"/>
+          <w:sz w:val="28"/>
+          <w:szCs w:val="28"/>
+        </w:rPr>
+        <w:t xml:space="preserve">решения задачи маршрутизации. </w:t>
+      </w:r>
+      <w:r>
+        <w:rPr>
+          <w:rFonts w:ascii="Times New Roman" w:hAnsi="Times New Roman" w:cs="Times New Roman"/>
+          <w:sz w:val="28"/>
+          <w:szCs w:val="28"/>
+        </w:rPr>
+        <w:t>Приведён обзор подходов, используемых при ее решении.</w:t>
       </w:r>
     </w:p>
     <w:p>
@@ -486,6 +574,41 @@
           <w:szCs w:val="28"/>
         </w:rPr>
       </w:pPr>
+      <w:r>
+        <w:rPr>
+          <w:rFonts w:ascii="Times New Roman" w:hAnsi="Times New Roman" w:cs="Times New Roman"/>
+          <w:sz w:val="28"/>
+          <w:szCs w:val="28"/>
+        </w:rPr>
+        <w:lastRenderedPageBreak/>
+        <w:t>Во второй главе описывается алгоритм на основе метода ветвей и границ</w:t>
+      </w:r>
+      <w:r>
+        <w:rPr>
+          <w:rFonts w:ascii="Times New Roman" w:hAnsi="Times New Roman" w:cs="Times New Roman"/>
+          <w:sz w:val="28"/>
+          <w:szCs w:val="28"/>
+        </w:rPr>
+        <w:t xml:space="preserve">, строящий оценки длины маршрута, а при достаточном времени и находящий оптимальный маршрут. Представлены две реализации – в виде классической схемы обхода дерева поиска в ширину и на основе схемы динамического программирования </w:t>
+      </w:r>
+      <w:proofErr w:type="spellStart"/>
+      <w:r>
+        <w:rPr>
+          <w:rFonts w:ascii="Times New Roman" w:hAnsi="Times New Roman" w:cs="Times New Roman"/>
+          <w:sz w:val="28"/>
+          <w:szCs w:val="28"/>
+        </w:rPr>
+        <w:t>Хелда</w:t>
+      </w:r>
+      <w:proofErr w:type="spellEnd"/>
+      <w:r>
+        <w:rPr>
+          <w:rFonts w:ascii="Times New Roman" w:hAnsi="Times New Roman" w:cs="Times New Roman"/>
+          <w:sz w:val="28"/>
+          <w:szCs w:val="28"/>
+        </w:rPr>
+        <w:t xml:space="preserve"> и Карпа, несколько отличающиеся производительностью. Работа алгоритма исследована на модельных задачах разной размерности.</w:t>
+      </w:r>
     </w:p>
     <w:p>
       <w:pPr>
@@ -503,7 +626,23 @@
           <w:sz w:val="28"/>
           <w:szCs w:val="28"/>
         </w:rPr>
-        <w:t>В заключении сформулированы основные научные и практические результаты работы.</w:t>
+        <w:t>Третья глава посвящена описанию алгоритма решения задачи непрерывной резки, сочетающего в себе эвристику поиска позиций точек врезки, то есть непрерывную оптимизацию и комбинаторную оптимизацию последовательности резки.</w:t>
+      </w:r>
+      <w:r>
+        <w:rPr>
+          <w:rFonts w:ascii="Times New Roman" w:hAnsi="Times New Roman" w:cs="Times New Roman"/>
+          <w:sz w:val="28"/>
+          <w:szCs w:val="28"/>
+        </w:rPr>
+        <w:t xml:space="preserve"> Численные эксперименты, выполненные на реальных раскройных планах, показывают небольшое преимущество алгоритма по сравнению с чисто дискретными моделями.</w:t>
+      </w:r>
+      <w:r>
+        <w:rPr>
+          <w:rFonts w:ascii="Times New Roman" w:hAnsi="Times New Roman" w:cs="Times New Roman"/>
+          <w:sz w:val="28"/>
+          <w:szCs w:val="28"/>
+        </w:rPr>
+        <w:t xml:space="preserve"> Продемонстрировано использование алгоритма для решения задач сегментной и обобщённой сегментной резки.</w:t>
       </w:r>
     </w:p>
     <w:p>
@@ -522,6 +661,111 @@
           <w:sz w:val="28"/>
           <w:szCs w:val="28"/>
         </w:rPr>
+        <w:t>В четвёртой главе описываются применяемые в ходе диссертационной работы схемы информационного обмена и методика использования алгоритмов оптимальной маршрутизации режущего инструмента в существующих САПР на основе открытых форматов файлов, а также сами форматы файлов и разработанные конвертеры для интеграции задействованных подсистем</w:t>
+      </w:r>
+      <w:r>
+        <w:rPr>
+          <w:rFonts w:ascii="Times New Roman" w:hAnsi="Times New Roman" w:cs="Times New Roman"/>
+          <w:sz w:val="28"/>
+          <w:szCs w:val="28"/>
+        </w:rPr>
+        <w:t xml:space="preserve"> и программных модулей</w:t>
+      </w:r>
+      <w:r>
+        <w:rPr>
+          <w:rFonts w:ascii="Times New Roman" w:hAnsi="Times New Roman" w:cs="Times New Roman"/>
+          <w:sz w:val="28"/>
+          <w:szCs w:val="28"/>
+        </w:rPr>
+        <w:t>.</w:t>
+      </w:r>
+    </w:p>
+    <w:p>
+      <w:pPr>
+        <w:ind w:firstLine="708"/>
+        <w:jc w:val="both"/>
+        <w:rPr>
+          <w:rFonts w:ascii="Times New Roman" w:hAnsi="Times New Roman" w:cs="Times New Roman"/>
+          <w:sz w:val="28"/>
+          <w:szCs w:val="28"/>
+        </w:rPr>
+      </w:pPr>
+      <w:r>
+        <w:rPr>
+          <w:rFonts w:ascii="Times New Roman" w:hAnsi="Times New Roman" w:cs="Times New Roman"/>
+          <w:sz w:val="28"/>
+          <w:szCs w:val="28"/>
+        </w:rPr>
+        <w:t>В заключении сформулированы основные научные и практические результаты работы.</w:t>
+      </w:r>
+    </w:p>
+    <w:p>
+      <w:pPr>
+        <w:ind w:firstLine="708"/>
+        <w:jc w:val="both"/>
+        <w:rPr>
+          <w:rFonts w:ascii="Times New Roman" w:hAnsi="Times New Roman" w:cs="Times New Roman"/>
+          <w:sz w:val="28"/>
+          <w:szCs w:val="28"/>
+        </w:rPr>
+      </w:pPr>
+      <w:r>
+        <w:rPr>
+          <w:rFonts w:ascii="Times New Roman" w:hAnsi="Times New Roman" w:cs="Times New Roman"/>
+          <w:sz w:val="28"/>
+          <w:szCs w:val="28"/>
+        </w:rPr>
+        <w:t>В приложени</w:t>
+      </w:r>
+      <w:r>
+        <w:rPr>
+          <w:rFonts w:ascii="Times New Roman" w:hAnsi="Times New Roman" w:cs="Times New Roman"/>
+          <w:sz w:val="28"/>
+          <w:szCs w:val="28"/>
+        </w:rPr>
+        <w:t>ях</w:t>
+      </w:r>
+      <w:r>
+        <w:rPr>
+          <w:rFonts w:ascii="Times New Roman" w:hAnsi="Times New Roman" w:cs="Times New Roman"/>
+          <w:sz w:val="28"/>
+          <w:szCs w:val="28"/>
+        </w:rPr>
+        <w:t xml:space="preserve"> приведены акт внедрения и описания применявшихся и</w:t>
+      </w:r>
+      <w:r>
+        <w:rPr>
+          <w:rFonts w:ascii="Times New Roman" w:hAnsi="Times New Roman" w:cs="Times New Roman"/>
+          <w:sz w:val="28"/>
+          <w:szCs w:val="28"/>
+        </w:rPr>
+        <w:t xml:space="preserve"> </w:t>
+      </w:r>
+      <w:r>
+        <w:rPr>
+          <w:rFonts w:ascii="Times New Roman" w:hAnsi="Times New Roman" w:cs="Times New Roman"/>
+          <w:sz w:val="28"/>
+          <w:szCs w:val="28"/>
+        </w:rPr>
+        <w:t>разработанных в ходе диссертационной работы форматов файлов.</w:t>
+      </w:r>
+    </w:p>
+    <w:p>
+      <w:pPr>
+        <w:ind w:firstLine="708"/>
+        <w:jc w:val="both"/>
+        <w:rPr>
+          <w:rFonts w:ascii="Times New Roman" w:hAnsi="Times New Roman" w:cs="Times New Roman"/>
+          <w:sz w:val="28"/>
+          <w:szCs w:val="28"/>
+        </w:rPr>
+      </w:pPr>
+      <w:r>
+        <w:rPr>
+          <w:rFonts w:ascii="Times New Roman" w:hAnsi="Times New Roman" w:cs="Times New Roman"/>
+          <w:sz w:val="28"/>
+          <w:szCs w:val="28"/>
+        </w:rPr>
         <w:t>Материалы диссертации изложены последовательно и логично, проиллюстрированы рисунками, схемами и таблицами, позволяющими оценить полученные результаты, текст написан в научном стиле и соответствует требованиям к научно-квалификационным работам. Автореферат диссертации полностью соответствует её содержанию.</w:t>
       </w:r>
     </w:p>
@@ -574,7 +818,6 @@
           <w:sz w:val="28"/>
           <w:szCs w:val="28"/>
         </w:rPr>
-        <w:lastRenderedPageBreak/>
         <w:t>Степень обоснованности и достоверности научных положений, сформулированных в работе</w:t>
       </w:r>
     </w:p>
@@ -594,7 +837,34 @@
           <w:sz w:val="28"/>
           <w:szCs w:val="28"/>
         </w:rPr>
-        <w:t xml:space="preserve">Достоверность полученных результатов, научных положений и выводов, изложенных в диссертации, подтверждается результатами исследований, приведёнными в 18 публикациях, среди которых 9 научных работ в журналах, определённых ВАК и Аттестационным советом УрФУ , включая 8 статей в журналах, индексируемых в международных базах </w:t>
+        <w:t xml:space="preserve">Достоверность полученных результатов, научных положений и выводов, изложенных в диссертации, подтверждается результатами исследований, приведёнными в 18 публикациях, среди которых 9 научных работ в журналах, </w:t>
+      </w:r>
+      <w:r>
+        <w:rPr>
+          <w:rFonts w:ascii="Times New Roman" w:hAnsi="Times New Roman" w:cs="Times New Roman"/>
+          <w:sz w:val="28"/>
+          <w:szCs w:val="28"/>
+        </w:rPr>
+        <w:lastRenderedPageBreak/>
+        <w:t xml:space="preserve">определённых ВАК и Аттестационным советом </w:t>
+      </w:r>
+      <w:proofErr w:type="spellStart"/>
+      <w:r>
+        <w:rPr>
+          <w:rFonts w:ascii="Times New Roman" w:hAnsi="Times New Roman" w:cs="Times New Roman"/>
+          <w:sz w:val="28"/>
+          <w:szCs w:val="28"/>
+        </w:rPr>
+        <w:t>УрФУ</w:t>
+      </w:r>
+      <w:proofErr w:type="spellEnd"/>
+      <w:r>
+        <w:rPr>
+          <w:rFonts w:ascii="Times New Roman" w:hAnsi="Times New Roman" w:cs="Times New Roman"/>
+          <w:sz w:val="28"/>
+          <w:szCs w:val="28"/>
+        </w:rPr>
+        <w:t xml:space="preserve"> , включая 8 статей в журналах, индексируемых в международных базах </w:t>
       </w:r>
       <w:proofErr w:type="spellStart"/>
       <w:r>
@@ -664,6 +934,73 @@
           <w:szCs w:val="28"/>
         </w:rPr>
       </w:pPr>
+    </w:p>
+    <w:p>
+      <w:pPr>
+        <w:ind w:firstLine="708"/>
+        <w:jc w:val="both"/>
+        <w:rPr>
+          <w:rFonts w:ascii="Times New Roman" w:hAnsi="Times New Roman" w:cs="Times New Roman"/>
+          <w:sz w:val="28"/>
+          <w:szCs w:val="28"/>
+        </w:rPr>
+      </w:pPr>
+      <w:r>
+        <w:rPr>
+          <w:rFonts w:ascii="Times New Roman" w:hAnsi="Times New Roman" w:cs="Times New Roman"/>
+          <w:sz w:val="28"/>
+          <w:szCs w:val="28"/>
+        </w:rPr>
+        <w:t>Результаты диссертационной работы также используются в образовательном процессе ФГАОУ ВО «</w:t>
+      </w:r>
+      <w:r>
+        <w:rPr>
+          <w:rFonts w:ascii="Times New Roman" w:hAnsi="Times New Roman" w:cs="Times New Roman"/>
+          <w:sz w:val="28"/>
+          <w:szCs w:val="28"/>
+        </w:rPr>
+        <w:t>Уральский федеральный университет имени первого Президента России Б.</w:t>
+      </w:r>
+      <w:r>
+        <w:rPr>
+          <w:rFonts w:ascii="Times New Roman" w:hAnsi="Times New Roman" w:cs="Times New Roman"/>
+          <w:sz w:val="28"/>
+          <w:szCs w:val="28"/>
+        </w:rPr>
+        <w:t> </w:t>
+      </w:r>
+      <w:r>
+        <w:rPr>
+          <w:rFonts w:ascii="Times New Roman" w:hAnsi="Times New Roman" w:cs="Times New Roman"/>
+          <w:sz w:val="28"/>
+          <w:szCs w:val="28"/>
+        </w:rPr>
+        <w:t>Н.</w:t>
+      </w:r>
+      <w:r>
+        <w:rPr>
+          <w:rFonts w:ascii="Times New Roman" w:hAnsi="Times New Roman" w:cs="Times New Roman"/>
+          <w:sz w:val="28"/>
+          <w:szCs w:val="28"/>
+        </w:rPr>
+        <w:t> </w:t>
+      </w:r>
+      <w:r>
+        <w:rPr>
+          <w:rFonts w:ascii="Times New Roman" w:hAnsi="Times New Roman" w:cs="Times New Roman"/>
+          <w:sz w:val="28"/>
+          <w:szCs w:val="28"/>
+        </w:rPr>
+        <w:t>Ельцина</w:t>
+      </w:r>
+      <w:r>
+        <w:rPr>
+          <w:rFonts w:ascii="Times New Roman" w:hAnsi="Times New Roman" w:cs="Times New Roman"/>
+          <w:sz w:val="28"/>
+          <w:szCs w:val="28"/>
+        </w:rPr>
+        <w:t>», на что представлен акт внедрения.</w:t>
+      </w:r>
     </w:p>
     <w:p>
       <w:pPr>
@@ -788,6 +1125,102 @@
           <w:sz w:val="28"/>
           <w:szCs w:val="28"/>
         </w:rPr>
+        <w:t xml:space="preserve">Численные эксперименты второй главы (решение задачи </w:t>
+      </w:r>
+      <w:r>
+        <w:rPr>
+          <w:rFonts w:ascii="Times New Roman" w:hAnsi="Times New Roman" w:cs="Times New Roman"/>
+          <w:sz w:val="28"/>
+          <w:szCs w:val="28"/>
+          <w:lang w:val="en-US"/>
+        </w:rPr>
+        <w:t>PCGTSP</w:t>
+      </w:r>
+      <w:r>
+        <w:rPr>
+          <w:rFonts w:ascii="Times New Roman" w:hAnsi="Times New Roman" w:cs="Times New Roman"/>
+          <w:sz w:val="28"/>
+          <w:szCs w:val="28"/>
+        </w:rPr>
+        <w:t>)</w:t>
+      </w:r>
+      <w:r>
+        <w:rPr>
+          <w:rFonts w:ascii="Times New Roman" w:hAnsi="Times New Roman" w:cs="Times New Roman"/>
+          <w:sz w:val="28"/>
+          <w:szCs w:val="28"/>
+        </w:rPr>
+        <w:t xml:space="preserve"> проводились на открытой библиотеке </w:t>
+      </w:r>
+      <w:r>
+        <w:rPr>
+          <w:rFonts w:ascii="Times New Roman" w:hAnsi="Times New Roman" w:cs="Times New Roman"/>
+          <w:sz w:val="28"/>
+          <w:szCs w:val="28"/>
+          <w:lang w:val="en-US"/>
+        </w:rPr>
+        <w:t>PCGTSPLIB</w:t>
+      </w:r>
+      <w:r>
+        <w:rPr>
+          <w:rFonts w:ascii="Times New Roman" w:hAnsi="Times New Roman" w:cs="Times New Roman"/>
+          <w:sz w:val="28"/>
+          <w:szCs w:val="28"/>
+        </w:rPr>
+        <w:t>, содержащей абстрактные экземпляры обобщённой задачи коммивояжера с ограничениями предшествования</w:t>
+      </w:r>
+      <w:r>
+        <w:rPr>
+          <w:rFonts w:ascii="Times New Roman" w:hAnsi="Times New Roman" w:cs="Times New Roman"/>
+          <w:sz w:val="28"/>
+          <w:szCs w:val="28"/>
+        </w:rPr>
+        <w:t>, зачастую асимметричные. В то же время автор принимал участие в разработке библиотеки экземпляров задач именно маршрутизации инструмента, где матрица расстояний и частичный порядок определяются геометрией плоских деталей. Проведение численных экспериментов над этой библиотекой дало бы более наглядные результаты и лучше бы продемонстрировало возможность применения алгоритма для проектирования управляющих программ машин листовой резки с ЧПУ.</w:t>
+      </w:r>
+    </w:p>
+    <w:p>
+      <w:pPr>
+        <w:pStyle w:val="a9"/>
+        <w:numPr>
+          <w:ilvl w:val="0"/>
+          <w:numId w:val="2"/>
+        </w:numPr>
+        <w:jc w:val="both"/>
+        <w:rPr>
+          <w:rFonts w:ascii="Times New Roman" w:hAnsi="Times New Roman" w:cs="Times New Roman"/>
+          <w:sz w:val="28"/>
+          <w:szCs w:val="28"/>
+        </w:rPr>
+      </w:pPr>
+      <w:r>
+        <w:rPr>
+          <w:rFonts w:ascii="Times New Roman" w:hAnsi="Times New Roman" w:cs="Times New Roman"/>
+          <w:sz w:val="28"/>
+          <w:szCs w:val="28"/>
+        </w:rPr>
+        <w:t>Вопросы оптимизации раскроя намеренно не включены в круг исследуемых в диссертационной работе. Тем не менее, интересны перспективы применения описанных в алгоритмах для совместной оптимизации процессов раскроя и резки плоских деталей.</w:t>
+      </w:r>
+    </w:p>
+    <w:p>
+      <w:pPr>
+        <w:pStyle w:val="a9"/>
+        <w:numPr>
+          <w:ilvl w:val="0"/>
+          <w:numId w:val="2"/>
+        </w:numPr>
+        <w:jc w:val="both"/>
+        <w:rPr>
+          <w:rFonts w:ascii="Times New Roman" w:hAnsi="Times New Roman" w:cs="Times New Roman"/>
+          <w:sz w:val="28"/>
+          <w:szCs w:val="28"/>
+        </w:rPr>
+      </w:pPr>
+      <w:r>
+        <w:rPr>
+          <w:rFonts w:ascii="Times New Roman" w:hAnsi="Times New Roman" w:cs="Times New Roman"/>
+          <w:sz w:val="28"/>
+          <w:szCs w:val="28"/>
+        </w:rPr>
         <w:t>…</w:t>
       </w:r>
     </w:p>
@@ -812,6 +1245,7 @@
     </w:p>
     <w:p>
       <w:pPr>
+        <w:keepNext/>
         <w:jc w:val="center"/>
         <w:rPr>
           <w:rFonts w:ascii="Times New Roman" w:hAnsi="Times New Roman" w:cs="Times New Roman"/>
@@ -827,7 +1261,20 @@
           <w:sz w:val="28"/>
           <w:szCs w:val="28"/>
         </w:rPr>
-        <w:t>Соответствие диссертации критериям Положения о присуждении ученых степеней в УрФУ</w:t>
+        <w:lastRenderedPageBreak/>
+        <w:t>Соответствие диссертации критериям Пол</w:t>
+      </w:r>
+      <w:bookmarkStart w:id="1" w:name="_GoBack"/>
+      <w:bookmarkEnd w:id="1"/>
+      <w:r>
+        <w:rPr>
+          <w:rFonts w:ascii="Times New Roman" w:hAnsi="Times New Roman" w:cs="Times New Roman"/>
+          <w:b/>
+          <w:bCs/>
+          <w:sz w:val="28"/>
+          <w:szCs w:val="28"/>
+        </w:rPr>
+        <w:t>ожения о присуждении ученых степеней в УрФУ</w:t>
       </w:r>
     </w:p>
     <w:p>
@@ -846,23 +1293,7 @@
           <w:sz w:val="28"/>
           <w:szCs w:val="28"/>
         </w:rPr>
-        <w:t>Содержание диссертации полностью соответствует поставленным задачам и подробно отражает последовательность их решения. Диссертация написана логичным, понятным языком, выводы и рекомендации изложены аргументированно. Диссертация Уколова С. С. в полном объёме отвечает критериям, которые установлены Положением о присуждении ученых степеней в ФГАОУ ВО «</w:t>
-      </w:r>
-      <w:r>
-        <w:rPr>
-          <w:rFonts w:ascii="Times New Roman" w:hAnsi="Times New Roman" w:cs="Times New Roman"/>
-          <w:sz w:val="28"/>
-          <w:szCs w:val="28"/>
-        </w:rPr>
-        <w:t>Уральский федеральный университет имени Первого президента России Б. Н. Ельцина</w:t>
-      </w:r>
-      <w:r>
-        <w:rPr>
-          <w:rFonts w:ascii="Times New Roman" w:hAnsi="Times New Roman" w:cs="Times New Roman"/>
-          <w:sz w:val="28"/>
-          <w:szCs w:val="28"/>
-        </w:rPr>
-        <w:t>».</w:t>
+        <w:t>Содержание диссертации полностью соответствует поставленным задачам и подробно отражает последовательность их решения. Диссертация написана логичным, понятным языком, выводы и рекомендации изложены аргументированно. Диссертация Уколова С. С. в полном объёме отвечает критериям, которые установлены Положением о присуждении ученых степеней в ФГАОУ ВО «Уральский федеральный университет имени Первого президента России Б. Н. Ельцина».</w:t>
       </w:r>
     </w:p>
     <w:p>
@@ -901,15 +1332,7 @@
           <w:sz w:val="28"/>
           <w:szCs w:val="28"/>
         </w:rPr>
-        <w:t xml:space="preserve">Диссертация Уколова Станислава Сергеевича </w:t>
-      </w:r>
-      <w:r>
-        <w:rPr>
-          <w:rFonts w:ascii="Times New Roman" w:hAnsi="Times New Roman" w:cs="Times New Roman"/>
-          <w:sz w:val="28"/>
-          <w:szCs w:val="28"/>
-        </w:rPr>
-        <w:t>«</w:t>
+        <w:t>Диссертация Уколова Станислава Сергеевича «</w:t>
       </w:r>
       <w:r>
         <w:rPr>
@@ -941,24 +1364,7 @@
           <w:sz w:val="28"/>
           <w:szCs w:val="28"/>
         </w:rPr>
-        <w:t>»</w:t>
-      </w:r>
-      <w:r>
-        <w:rPr>
-          <w:rFonts w:ascii="Times New Roman" w:hAnsi="Times New Roman" w:cs="Times New Roman"/>
-          <w:sz w:val="28"/>
-          <w:szCs w:val="28"/>
-        </w:rPr>
-        <w:t xml:space="preserve"> является самостоятельной, законченной научно-квалификационной работой, содержащей новые результаты, имеющие конкретное практическое применение. Диссертация изложена грамотным </w:t>
-      </w:r>
-      <w:r>
-        <w:rPr>
-          <w:rFonts w:ascii="Times New Roman" w:hAnsi="Times New Roman" w:cs="Times New Roman"/>
-          <w:sz w:val="28"/>
-          <w:szCs w:val="28"/>
-        </w:rPr>
-        <w:lastRenderedPageBreak/>
-        <w:t>языком, характерным для научно-технических работ, и имеет внутреннее единство. В работе логика изложения материала соответствует поставленным целям.</w:t>
+        <w:t>» является самостоятельной, законченной научно-квалификационной работой, содержащей новые результаты, имеющие конкретное практическое применение. Диссертация изложена грамотным языком, характерным для научно-технических работ, и имеет внутреннее единство. В работе логика изложения материала соответствует поставленным целям.</w:t>
       </w:r>
     </w:p>
     <w:p>
@@ -996,15 +1402,7 @@
           <w:sz w:val="28"/>
           <w:szCs w:val="28"/>
         </w:rPr>
-        <w:t xml:space="preserve">Оценивая диссертационную работу Уколова Станислава Сергеевича следует отметить, что она соответствует паспорту специальности </w:t>
-      </w:r>
-      <w:r>
-        <w:rPr>
-          <w:rFonts w:ascii="Times New Roman" w:hAnsi="Times New Roman" w:cs="Times New Roman"/>
-          <w:sz w:val="28"/>
-          <w:szCs w:val="28"/>
-        </w:rPr>
-        <w:t xml:space="preserve">05.13.12 – </w:t>
+        <w:t xml:space="preserve">Оценивая диссертационную работу Уколова Станислава Сергеевича следует отметить, что она соответствует паспорту специальности 05.13.12 – </w:t>
       </w:r>
       <w:r>
         <w:rPr>
@@ -1055,7 +1453,16 @@
           <w:sz w:val="28"/>
           <w:szCs w:val="28"/>
         </w:rPr>
-        <w:t xml:space="preserve">Считаю, что автор диссертации Уколов Станислав Сергеевич заслуживает присвоения ученой степени кандидата технических наук по специальности 05.13.12 – </w:t>
+        <w:t xml:space="preserve">Считаю, что автор диссертации Уколов Станислав Сергеевич заслуживает присвоения ученой степени кандидата технических наук по </w:t>
+      </w:r>
+      <w:r>
+        <w:rPr>
+          <w:rFonts w:ascii="Times New Roman" w:hAnsi="Times New Roman" w:cs="Times New Roman"/>
+          <w:sz w:val="28"/>
+          <w:szCs w:val="28"/>
+        </w:rPr>
+        <w:lastRenderedPageBreak/>
+        <w:t xml:space="preserve">специальности 05.13.12 – </w:t>
       </w:r>
       <w:r>
         <w:rPr>
@@ -1384,7 +1791,7 @@
 </file>
 
 <file path=word/endnotes.xml><?xml version="1.0" encoding="utf-8"?>
-<w:endnotes xmlns:wpc="http://schemas.microsoft.com/office/word/2010/wordprocessingCanvas" xmlns:cx="http://schemas.microsoft.com/office/drawing/2014/chartex" xmlns:cx1="http://schemas.microsoft.com/office/drawing/2015/9/8/chartex" xmlns:cx2="http://schemas.microsoft.com/office/drawing/2015/10/21/chartex" xmlns:cx3="http://schemas.microsoft.com/office/drawing/2016/5/9/chartex" xmlns:cx4="http://schemas.microsoft.com/office/drawing/2016/5/10/chartex" xmlns:cx5="http://schemas.microsoft.com/office/drawing/2016/5/11/chartex" xmlns:cx6="http://schemas.microsoft.com/office/drawing/2016/5/12/chartex" xmlns:cx7="http://schemas.microsoft.com/office/drawing/2016/5/13/chartex" xmlns:cx8="http://schemas.microsoft.com/office/drawing/2016/5/14/chartex" xmlns:mc="http://schemas.openxmlformats.org/markup-compatibility/2006" xmlns:aink="http://schemas.microsoft.com/office/drawing/2016/ink" xmlns:am3d="http://schemas.microsoft.com/office/drawing/2017/model3d" xmlns:o="urn:schemas-microsoft-com:office:office" xmlns:r="http://schemas.openxmlformats.org/officeDocument/2006/relationships" xmlns:m="http://schemas.openxmlformats.org/officeDocument/2006/math" xmlns:v="urn:schemas-microsoft-com:vml" xmlns:wp14="http://schemas.microsoft.com/office/word/2010/wordprocessingDrawing" xmlns:wp="http://schemas.openxmlformats.org/drawingml/2006/wordprocessingDrawing" xmlns:w10="urn:schemas-microsoft-com:office:word" xmlns:w="http://schemas.openxmlformats.org/wordprocessingml/2006/main" xmlns:w14="http://schemas.microsoft.com/office/word/2010/wordml" xmlns:w15="http://schemas.microsoft.com/office/word/2012/wordml" xmlns:w16cex="http://schemas.microsoft.com/office/word/2018/wordml/cex" xmlns:w16cid="http://schemas.microsoft.com/office/word/2016/wordml/cid" xmlns:w16="http://schemas.microsoft.com/office/word/2018/wordml" xmlns:w16sdtdh="http://schemas.microsoft.com/office/word/2020/wordml/sdtdatahash" xmlns:w16se="http://schemas.microsoft.com/office/word/2015/wordml/symex" xmlns:wpg="http://schemas.microsoft.com/office/word/2010/wordprocessingGroup" xmlns:wpi="http://schemas.microsoft.com/office/word/2010/wordprocessingInk" xmlns:wne="http://schemas.microsoft.com/office/word/2006/wordml" xmlns:wps="http://schemas.microsoft.com/office/word/2010/wordprocessingShape" mc:Ignorable="w14 w15 w16se w16cid w16 w16cex w16sdtdh wp14">
+<w:endnotes xmlns:wpc="http://schemas.microsoft.com/office/word/2010/wordprocessingCanvas" xmlns:cx="http://schemas.microsoft.com/office/drawing/2014/chartex" xmlns:cx1="http://schemas.microsoft.com/office/drawing/2015/9/8/chartex" xmlns:cx2="http://schemas.microsoft.com/office/drawing/2015/10/21/chartex" xmlns:cx3="http://schemas.microsoft.com/office/drawing/2016/5/9/chartex" xmlns:cx4="http://schemas.microsoft.com/office/drawing/2016/5/10/chartex" xmlns:cx5="http://schemas.microsoft.com/office/drawing/2016/5/11/chartex" xmlns:cx6="http://schemas.microsoft.com/office/drawing/2016/5/12/chartex" xmlns:cx7="http://schemas.microsoft.com/office/drawing/2016/5/13/chartex" xmlns:cx8="http://schemas.microsoft.com/office/drawing/2016/5/14/chartex" xmlns:mc="http://schemas.openxmlformats.org/markup-compatibility/2006" xmlns:aink="http://schemas.microsoft.com/office/drawing/2016/ink" xmlns:am3d="http://schemas.microsoft.com/office/drawing/2017/model3d" xmlns:o="urn:schemas-microsoft-com:office:office" xmlns:r="http://schemas.openxmlformats.org/officeDocument/2006/relationships" xmlns:m="http://schemas.openxmlformats.org/officeDocument/2006/math" xmlns:v="urn:schemas-microsoft-com:vml" xmlns:wp14="http://schemas.microsoft.com/office/word/2010/wordprocessingDrawing" xmlns:wp="http://schemas.openxmlformats.org/drawingml/2006/wordprocessingDrawing" xmlns:w10="urn:schemas-microsoft-com:office:word" xmlns:w="http://schemas.openxmlformats.org/wordprocessingml/2006/main" xmlns:w14="http://schemas.microsoft.com/office/word/2010/wordml" xmlns:w15="http://schemas.microsoft.com/office/word/2012/wordml" xmlns:w16cid="http://schemas.microsoft.com/office/word/2016/wordml/cid" xmlns:w16se="http://schemas.microsoft.com/office/word/2015/wordml/symex" xmlns:wpg="http://schemas.microsoft.com/office/word/2010/wordprocessingGroup" xmlns:wpi="http://schemas.microsoft.com/office/word/2010/wordprocessingInk" xmlns:wne="http://schemas.microsoft.com/office/word/2006/wordml" xmlns:wps="http://schemas.microsoft.com/office/word/2010/wordprocessingShape" mc:Ignorable="w14 w15 w16se w16cid wp14">
   <w:endnote w:type="separator" w:id="-1">
     <w:p>
       <w:pPr>
@@ -1409,7 +1816,7 @@
 </file>
 
 <file path=word/footnotes.xml><?xml version="1.0" encoding="utf-8"?>
-<w:footnotes xmlns:wpc="http://schemas.microsoft.com/office/word/2010/wordprocessingCanvas" xmlns:cx="http://schemas.microsoft.com/office/drawing/2014/chartex" xmlns:cx1="http://schemas.microsoft.com/office/drawing/2015/9/8/chartex" xmlns:cx2="http://schemas.microsoft.com/office/drawing/2015/10/21/chartex" xmlns:cx3="http://schemas.microsoft.com/office/drawing/2016/5/9/chartex" xmlns:cx4="http://schemas.microsoft.com/office/drawing/2016/5/10/chartex" xmlns:cx5="http://schemas.microsoft.com/office/drawing/2016/5/11/chartex" xmlns:cx6="http://schemas.microsoft.com/office/drawing/2016/5/12/chartex" xmlns:cx7="http://schemas.microsoft.com/office/drawing/2016/5/13/chartex" xmlns:cx8="http://schemas.microsoft.com/office/drawing/2016/5/14/chartex" xmlns:mc="http://schemas.openxmlformats.org/markup-compatibility/2006" xmlns:aink="http://schemas.microsoft.com/office/drawing/2016/ink" xmlns:am3d="http://schemas.microsoft.com/office/drawing/2017/model3d" xmlns:o="urn:schemas-microsoft-com:office:office" xmlns:r="http://schemas.openxmlformats.org/officeDocument/2006/relationships" xmlns:m="http://schemas.openxmlformats.org/officeDocument/2006/math" xmlns:v="urn:schemas-microsoft-com:vml" xmlns:wp14="http://schemas.microsoft.com/office/word/2010/wordprocessingDrawing" xmlns:wp="http://schemas.openxmlformats.org/drawingml/2006/wordprocessingDrawing" xmlns:w10="urn:schemas-microsoft-com:office:word" xmlns:w="http://schemas.openxmlformats.org/wordprocessingml/2006/main" xmlns:w14="http://schemas.microsoft.com/office/word/2010/wordml" xmlns:w15="http://schemas.microsoft.com/office/word/2012/wordml" xmlns:w16cex="http://schemas.microsoft.com/office/word/2018/wordml/cex" xmlns:w16cid="http://schemas.microsoft.com/office/word/2016/wordml/cid" xmlns:w16="http://schemas.microsoft.com/office/word/2018/wordml" xmlns:w16sdtdh="http://schemas.microsoft.com/office/word/2020/wordml/sdtdatahash" xmlns:w16se="http://schemas.microsoft.com/office/word/2015/wordml/symex" xmlns:wpg="http://schemas.microsoft.com/office/word/2010/wordprocessingGroup" xmlns:wpi="http://schemas.microsoft.com/office/word/2010/wordprocessingInk" xmlns:wne="http://schemas.microsoft.com/office/word/2006/wordml" xmlns:wps="http://schemas.microsoft.com/office/word/2010/wordprocessingShape" mc:Ignorable="w14 w15 w16se w16cid w16 w16cex w16sdtdh wp14">
+<w:footnotes xmlns:wpc="http://schemas.microsoft.com/office/word/2010/wordprocessingCanvas" xmlns:cx="http://schemas.microsoft.com/office/drawing/2014/chartex" xmlns:cx1="http://schemas.microsoft.com/office/drawing/2015/9/8/chartex" xmlns:cx2="http://schemas.microsoft.com/office/drawing/2015/10/21/chartex" xmlns:cx3="http://schemas.microsoft.com/office/drawing/2016/5/9/chartex" xmlns:cx4="http://schemas.microsoft.com/office/drawing/2016/5/10/chartex" xmlns:cx5="http://schemas.microsoft.com/office/drawing/2016/5/11/chartex" xmlns:cx6="http://schemas.microsoft.com/office/drawing/2016/5/12/chartex" xmlns:cx7="http://schemas.microsoft.com/office/drawing/2016/5/13/chartex" xmlns:cx8="http://schemas.microsoft.com/office/drawing/2016/5/14/chartex" xmlns:mc="http://schemas.openxmlformats.org/markup-compatibility/2006" xmlns:aink="http://schemas.microsoft.com/office/drawing/2016/ink" xmlns:am3d="http://schemas.microsoft.com/office/drawing/2017/model3d" xmlns:o="urn:schemas-microsoft-com:office:office" xmlns:r="http://schemas.openxmlformats.org/officeDocument/2006/relationships" xmlns:m="http://schemas.openxmlformats.org/officeDocument/2006/math" xmlns:v="urn:schemas-microsoft-com:vml" xmlns:wp14="http://schemas.microsoft.com/office/word/2010/wordprocessingDrawing" xmlns:wp="http://schemas.openxmlformats.org/drawingml/2006/wordprocessingDrawing" xmlns:w10="urn:schemas-microsoft-com:office:word" xmlns:w="http://schemas.openxmlformats.org/wordprocessingml/2006/main" xmlns:w14="http://schemas.microsoft.com/office/word/2010/wordml" xmlns:w15="http://schemas.microsoft.com/office/word/2012/wordml" xmlns:w16cid="http://schemas.microsoft.com/office/word/2016/wordml/cid" xmlns:w16se="http://schemas.microsoft.com/office/word/2015/wordml/symex" xmlns:wpg="http://schemas.microsoft.com/office/word/2010/wordprocessingGroup" xmlns:wpi="http://schemas.microsoft.com/office/word/2010/wordprocessingInk" xmlns:wne="http://schemas.microsoft.com/office/word/2006/wordml" xmlns:wps="http://schemas.microsoft.com/office/word/2010/wordprocessingShape" mc:Ignorable="w14 w15 w16se w16cid wp14">
   <w:footnote w:type="separator" w:id="-1">
     <w:p>
       <w:pPr>
@@ -1434,7 +1841,7 @@
 </file>
 
 <file path=word/header1.xml><?xml version="1.0" encoding="utf-8"?>
-<w:hdr xmlns:wpc="http://schemas.microsoft.com/office/word/2010/wordprocessingCanvas" xmlns:cx="http://schemas.microsoft.com/office/drawing/2014/chartex" xmlns:cx1="http://schemas.microsoft.com/office/drawing/2015/9/8/chartex" xmlns:cx2="http://schemas.microsoft.com/office/drawing/2015/10/21/chartex" xmlns:cx3="http://schemas.microsoft.com/office/drawing/2016/5/9/chartex" xmlns:cx4="http://schemas.microsoft.com/office/drawing/2016/5/10/chartex" xmlns:cx5="http://schemas.microsoft.com/office/drawing/2016/5/11/chartex" xmlns:cx6="http://schemas.microsoft.com/office/drawing/2016/5/12/chartex" xmlns:cx7="http://schemas.microsoft.com/office/drawing/2016/5/13/chartex" xmlns:cx8="http://schemas.microsoft.com/office/drawing/2016/5/14/chartex" xmlns:mc="http://schemas.openxmlformats.org/markup-compatibility/2006" xmlns:aink="http://schemas.microsoft.com/office/drawing/2016/ink" xmlns:am3d="http://schemas.microsoft.com/office/drawing/2017/model3d" xmlns:o="urn:schemas-microsoft-com:office:office" xmlns:r="http://schemas.openxmlformats.org/officeDocument/2006/relationships" xmlns:m="http://schemas.openxmlformats.org/officeDocument/2006/math" xmlns:v="urn:schemas-microsoft-com:vml" xmlns:wp14="http://schemas.microsoft.com/office/word/2010/wordprocessingDrawing" xmlns:wp="http://schemas.openxmlformats.org/drawingml/2006/wordprocessingDrawing" xmlns:w10="urn:schemas-microsoft-com:office:word" xmlns:w="http://schemas.openxmlformats.org/wordprocessingml/2006/main" xmlns:w14="http://schemas.microsoft.com/office/word/2010/wordml" xmlns:w15="http://schemas.microsoft.com/office/word/2012/wordml" xmlns:w16cex="http://schemas.microsoft.com/office/word/2018/wordml/cex" xmlns:w16cid="http://schemas.microsoft.com/office/word/2016/wordml/cid" xmlns:w16="http://schemas.microsoft.com/office/word/2018/wordml" xmlns:w16sdtdh="http://schemas.microsoft.com/office/word/2020/wordml/sdtdatahash" xmlns:w16se="http://schemas.microsoft.com/office/word/2015/wordml/symex" xmlns:wpg="http://schemas.microsoft.com/office/word/2010/wordprocessingGroup" xmlns:wpi="http://schemas.microsoft.com/office/word/2010/wordprocessingInk" xmlns:wne="http://schemas.microsoft.com/office/word/2006/wordml" xmlns:wps="http://schemas.microsoft.com/office/word/2010/wordprocessingShape" mc:Ignorable="w14 w15 w16se w16cid w16 w16cex w16sdtdh wp14">
+<w:hdr xmlns:wpc="http://schemas.microsoft.com/office/word/2010/wordprocessingCanvas" xmlns:cx="http://schemas.microsoft.com/office/drawing/2014/chartex" xmlns:cx1="http://schemas.microsoft.com/office/drawing/2015/9/8/chartex" xmlns:cx2="http://schemas.microsoft.com/office/drawing/2015/10/21/chartex" xmlns:cx3="http://schemas.microsoft.com/office/drawing/2016/5/9/chartex" xmlns:cx4="http://schemas.microsoft.com/office/drawing/2016/5/10/chartex" xmlns:cx5="http://schemas.microsoft.com/office/drawing/2016/5/11/chartex" xmlns:cx6="http://schemas.microsoft.com/office/drawing/2016/5/12/chartex" xmlns:cx7="http://schemas.microsoft.com/office/drawing/2016/5/13/chartex" xmlns:cx8="http://schemas.microsoft.com/office/drawing/2016/5/14/chartex" xmlns:mc="http://schemas.openxmlformats.org/markup-compatibility/2006" xmlns:aink="http://schemas.microsoft.com/office/drawing/2016/ink" xmlns:am3d="http://schemas.microsoft.com/office/drawing/2017/model3d" xmlns:o="urn:schemas-microsoft-com:office:office" xmlns:r="http://schemas.openxmlformats.org/officeDocument/2006/relationships" xmlns:m="http://schemas.openxmlformats.org/officeDocument/2006/math" xmlns:v="urn:schemas-microsoft-com:vml" xmlns:wp14="http://schemas.microsoft.com/office/word/2010/wordprocessingDrawing" xmlns:wp="http://schemas.openxmlformats.org/drawingml/2006/wordprocessingDrawing" xmlns:w10="urn:schemas-microsoft-com:office:word" xmlns:w="http://schemas.openxmlformats.org/wordprocessingml/2006/main" xmlns:w14="http://schemas.microsoft.com/office/word/2010/wordml" xmlns:w15="http://schemas.microsoft.com/office/word/2012/wordml" xmlns:w16cid="http://schemas.microsoft.com/office/word/2016/wordml/cid" xmlns:w16se="http://schemas.microsoft.com/office/word/2015/wordml/symex" xmlns:wpg="http://schemas.microsoft.com/office/word/2010/wordprocessingGroup" xmlns:wpi="http://schemas.microsoft.com/office/word/2010/wordprocessingInk" xmlns:wne="http://schemas.microsoft.com/office/word/2006/wordml" xmlns:wps="http://schemas.microsoft.com/office/word/2010/wordprocessingShape" mc:Ignorable="w14 w15 w16se w16cid wp14">
   <w:sdt>
     <w:sdtPr>
       <w:rPr>
@@ -1447,6 +1854,7 @@
         <w:docPartUnique/>
       </w:docPartObj>
     </w:sdtPr>
+    <w:sdtEndPr/>
     <w:sdtContent>
       <w:p>
         <w:pPr>
@@ -1499,7 +1907,7 @@
 </file>
 
 <file path=word/header2.xml><?xml version="1.0" encoding="utf-8"?>
-<w:hdr xmlns:wpc="http://schemas.microsoft.com/office/word/2010/wordprocessingCanvas" xmlns:cx="http://schemas.microsoft.com/office/drawing/2014/chartex" xmlns:cx1="http://schemas.microsoft.com/office/drawing/2015/9/8/chartex" xmlns:cx2="http://schemas.microsoft.com/office/drawing/2015/10/21/chartex" xmlns:cx3="http://schemas.microsoft.com/office/drawing/2016/5/9/chartex" xmlns:cx4="http://schemas.microsoft.com/office/drawing/2016/5/10/chartex" xmlns:cx5="http://schemas.microsoft.com/office/drawing/2016/5/11/chartex" xmlns:cx6="http://schemas.microsoft.com/office/drawing/2016/5/12/chartex" xmlns:cx7="http://schemas.microsoft.com/office/drawing/2016/5/13/chartex" xmlns:cx8="http://schemas.microsoft.com/office/drawing/2016/5/14/chartex" xmlns:mc="http://schemas.openxmlformats.org/markup-compatibility/2006" xmlns:aink="http://schemas.microsoft.com/office/drawing/2016/ink" xmlns:am3d="http://schemas.microsoft.com/office/drawing/2017/model3d" xmlns:o="urn:schemas-microsoft-com:office:office" xmlns:r="http://schemas.openxmlformats.org/officeDocument/2006/relationships" xmlns:m="http://schemas.openxmlformats.org/officeDocument/2006/math" xmlns:v="urn:schemas-microsoft-com:vml" xmlns:wp14="http://schemas.microsoft.com/office/word/2010/wordprocessingDrawing" xmlns:wp="http://schemas.openxmlformats.org/drawingml/2006/wordprocessingDrawing" xmlns:w10="urn:schemas-microsoft-com:office:word" xmlns:w="http://schemas.openxmlformats.org/wordprocessingml/2006/main" xmlns:w14="http://schemas.microsoft.com/office/word/2010/wordml" xmlns:w15="http://schemas.microsoft.com/office/word/2012/wordml" xmlns:w16cex="http://schemas.microsoft.com/office/word/2018/wordml/cex" xmlns:w16cid="http://schemas.microsoft.com/office/word/2016/wordml/cid" xmlns:w16="http://schemas.microsoft.com/office/word/2018/wordml" xmlns:w16sdtdh="http://schemas.microsoft.com/office/word/2020/wordml/sdtdatahash" xmlns:w16se="http://schemas.microsoft.com/office/word/2015/wordml/symex" xmlns:wpg="http://schemas.microsoft.com/office/word/2010/wordprocessingGroup" xmlns:wpi="http://schemas.microsoft.com/office/word/2010/wordprocessingInk" xmlns:wne="http://schemas.microsoft.com/office/word/2006/wordml" xmlns:wps="http://schemas.microsoft.com/office/word/2010/wordprocessingShape" mc:Ignorable="w14 w15 w16se w16cid w16 w16cex w16sdtdh wp14">
+<w:hdr xmlns:wpc="http://schemas.microsoft.com/office/word/2010/wordprocessingCanvas" xmlns:cx="http://schemas.microsoft.com/office/drawing/2014/chartex" xmlns:cx1="http://schemas.microsoft.com/office/drawing/2015/9/8/chartex" xmlns:cx2="http://schemas.microsoft.com/office/drawing/2015/10/21/chartex" xmlns:cx3="http://schemas.microsoft.com/office/drawing/2016/5/9/chartex" xmlns:cx4="http://schemas.microsoft.com/office/drawing/2016/5/10/chartex" xmlns:cx5="http://schemas.microsoft.com/office/drawing/2016/5/11/chartex" xmlns:cx6="http://schemas.microsoft.com/office/drawing/2016/5/12/chartex" xmlns:cx7="http://schemas.microsoft.com/office/drawing/2016/5/13/chartex" xmlns:cx8="http://schemas.microsoft.com/office/drawing/2016/5/14/chartex" xmlns:mc="http://schemas.openxmlformats.org/markup-compatibility/2006" xmlns:aink="http://schemas.microsoft.com/office/drawing/2016/ink" xmlns:am3d="http://schemas.microsoft.com/office/drawing/2017/model3d" xmlns:o="urn:schemas-microsoft-com:office:office" xmlns:r="http://schemas.openxmlformats.org/officeDocument/2006/relationships" xmlns:m="http://schemas.openxmlformats.org/officeDocument/2006/math" xmlns:v="urn:schemas-microsoft-com:vml" xmlns:wp14="http://schemas.microsoft.com/office/word/2010/wordprocessingDrawing" xmlns:wp="http://schemas.openxmlformats.org/drawingml/2006/wordprocessingDrawing" xmlns:w10="urn:schemas-microsoft-com:office:word" xmlns:w="http://schemas.openxmlformats.org/wordprocessingml/2006/main" xmlns:w14="http://schemas.microsoft.com/office/word/2010/wordml" xmlns:w15="http://schemas.microsoft.com/office/word/2012/wordml" xmlns:w16cid="http://schemas.microsoft.com/office/word/2016/wordml/cid" xmlns:w16se="http://schemas.microsoft.com/office/word/2015/wordml/symex" xmlns:wpg="http://schemas.microsoft.com/office/word/2010/wordprocessingGroup" xmlns:wpi="http://schemas.microsoft.com/office/word/2010/wordprocessingInk" xmlns:wne="http://schemas.microsoft.com/office/word/2006/wordml" xmlns:wps="http://schemas.microsoft.com/office/word/2010/wordprocessingShape" mc:Ignorable="w14 w15 w16se w16cid wp14">
   <w:p>
     <w:pPr>
       <w:pStyle w:val="a5"/>
@@ -1514,7 +1922,7 @@
 </file>
 
 <file path=word/numbering.xml><?xml version="1.0" encoding="utf-8"?>
-<w:numbering xmlns:wpc="http://schemas.microsoft.com/office/word/2010/wordprocessingCanvas" xmlns:cx="http://schemas.microsoft.com/office/drawing/2014/chartex" xmlns:cx1="http://schemas.microsoft.com/office/drawing/2015/9/8/chartex" xmlns:cx2="http://schemas.microsoft.com/office/drawing/2015/10/21/chartex" xmlns:cx3="http://schemas.microsoft.com/office/drawing/2016/5/9/chartex" xmlns:cx4="http://schemas.microsoft.com/office/drawing/2016/5/10/chartex" xmlns:cx5="http://schemas.microsoft.com/office/drawing/2016/5/11/chartex" xmlns:cx6="http://schemas.microsoft.com/office/drawing/2016/5/12/chartex" xmlns:cx7="http://schemas.microsoft.com/office/drawing/2016/5/13/chartex" xmlns:cx8="http://schemas.microsoft.com/office/drawing/2016/5/14/chartex" xmlns:mc="http://schemas.openxmlformats.org/markup-compatibility/2006" xmlns:aink="http://schemas.microsoft.com/office/drawing/2016/ink" xmlns:am3d="http://schemas.microsoft.com/office/drawing/2017/model3d" xmlns:o="urn:schemas-microsoft-com:office:office" xmlns:r="http://schemas.openxmlformats.org/officeDocument/2006/relationships" xmlns:m="http://schemas.openxmlformats.org/officeDocument/2006/math" xmlns:v="urn:schemas-microsoft-com:vml" xmlns:wp14="http://schemas.microsoft.com/office/word/2010/wordprocessingDrawing" xmlns:wp="http://schemas.openxmlformats.org/drawingml/2006/wordprocessingDrawing" xmlns:w10="urn:schemas-microsoft-com:office:word" xmlns:w="http://schemas.openxmlformats.org/wordprocessingml/2006/main" xmlns:w14="http://schemas.microsoft.com/office/word/2010/wordml" xmlns:w15="http://schemas.microsoft.com/office/word/2012/wordml" xmlns:w16cex="http://schemas.microsoft.com/office/word/2018/wordml/cex" xmlns:w16cid="http://schemas.microsoft.com/office/word/2016/wordml/cid" xmlns:w16="http://schemas.microsoft.com/office/word/2018/wordml" xmlns:w16sdtdh="http://schemas.microsoft.com/office/word/2020/wordml/sdtdatahash" xmlns:w16se="http://schemas.microsoft.com/office/word/2015/wordml/symex" xmlns:wpg="http://schemas.microsoft.com/office/word/2010/wordprocessingGroup" xmlns:wpi="http://schemas.microsoft.com/office/word/2010/wordprocessingInk" xmlns:wne="http://schemas.microsoft.com/office/word/2006/wordml" xmlns:wps="http://schemas.microsoft.com/office/word/2010/wordprocessingShape" mc:Ignorable="w14 w15 w16se w16cid w16 w16cex w16sdtdh wp14">
+<w:numbering xmlns:wpc="http://schemas.microsoft.com/office/word/2010/wordprocessingCanvas" xmlns:cx="http://schemas.microsoft.com/office/drawing/2014/chartex" xmlns:cx1="http://schemas.microsoft.com/office/drawing/2015/9/8/chartex" xmlns:cx2="http://schemas.microsoft.com/office/drawing/2015/10/21/chartex" xmlns:cx3="http://schemas.microsoft.com/office/drawing/2016/5/9/chartex" xmlns:cx4="http://schemas.microsoft.com/office/drawing/2016/5/10/chartex" xmlns:cx5="http://schemas.microsoft.com/office/drawing/2016/5/11/chartex" xmlns:cx6="http://schemas.microsoft.com/office/drawing/2016/5/12/chartex" xmlns:cx7="http://schemas.microsoft.com/office/drawing/2016/5/13/chartex" xmlns:cx8="http://schemas.microsoft.com/office/drawing/2016/5/14/chartex" xmlns:mc="http://schemas.openxmlformats.org/markup-compatibility/2006" xmlns:aink="http://schemas.microsoft.com/office/drawing/2016/ink" xmlns:am3d="http://schemas.microsoft.com/office/drawing/2017/model3d" xmlns:o="urn:schemas-microsoft-com:office:office" xmlns:r="http://schemas.openxmlformats.org/officeDocument/2006/relationships" xmlns:m="http://schemas.openxmlformats.org/officeDocument/2006/math" xmlns:v="urn:schemas-microsoft-com:vml" xmlns:wp14="http://schemas.microsoft.com/office/word/2010/wordprocessingDrawing" xmlns:wp="http://schemas.openxmlformats.org/drawingml/2006/wordprocessingDrawing" xmlns:w10="urn:schemas-microsoft-com:office:word" xmlns:w="http://schemas.openxmlformats.org/wordprocessingml/2006/main" xmlns:w14="http://schemas.microsoft.com/office/word/2010/wordml" xmlns:w15="http://schemas.microsoft.com/office/word/2012/wordml" xmlns:w16cid="http://schemas.microsoft.com/office/word/2016/wordml/cid" xmlns:w16se="http://schemas.microsoft.com/office/word/2015/wordml/symex" xmlns:wpg="http://schemas.microsoft.com/office/word/2010/wordprocessingGroup" xmlns:wpi="http://schemas.microsoft.com/office/word/2010/wordprocessingInk" xmlns:wne="http://schemas.microsoft.com/office/word/2006/wordml" xmlns:wps="http://schemas.microsoft.com/office/word/2010/wordprocessingShape" mc:Ignorable="w14 w15 w16se w16cid wp14">
   <w:abstractNum w:abstractNumId="0" w15:restartNumberingAfterBreak="0">
     <w:nsid w:val="00BF4962"/>
     <w:multiLevelType w:val="hybridMultilevel"/>
@@ -1697,7 +2105,7 @@
 </file>
 
 <file path=word/styles.xml><?xml version="1.0" encoding="utf-8"?>
-<w:styles xmlns:mc="http://schemas.openxmlformats.org/markup-compatibility/2006" xmlns:r="http://schemas.openxmlformats.org/officeDocument/2006/relationships" xmlns:w="http://schemas.openxmlformats.org/wordprocessingml/2006/main" xmlns:w14="http://schemas.microsoft.com/office/word/2010/wordml" xmlns:w15="http://schemas.microsoft.com/office/word/2012/wordml" xmlns:w16cex="http://schemas.microsoft.com/office/word/2018/wordml/cex" xmlns:w16cid="http://schemas.microsoft.com/office/word/2016/wordml/cid" xmlns:w16="http://schemas.microsoft.com/office/word/2018/wordml" xmlns:w16sdtdh="http://schemas.microsoft.com/office/word/2020/wordml/sdtdatahash" xmlns:w16se="http://schemas.microsoft.com/office/word/2015/wordml/symex" mc:Ignorable="w14 w15 w16se w16cid w16 w16cex w16sdtdh">
+<w:styles xmlns:mc="http://schemas.openxmlformats.org/markup-compatibility/2006" xmlns:r="http://schemas.openxmlformats.org/officeDocument/2006/relationships" xmlns:w="http://schemas.openxmlformats.org/wordprocessingml/2006/main" xmlns:w14="http://schemas.microsoft.com/office/word/2010/wordml" xmlns:w15="http://schemas.microsoft.com/office/word/2012/wordml" xmlns:w16cid="http://schemas.microsoft.com/office/word/2016/wordml/cid" xmlns:w16se="http://schemas.microsoft.com/office/word/2015/wordml/symex" mc:Ignorable="w14 w15 w16se w16cid">
   <w:docDefaults>
     <w:rPrDefault>
       <w:rPr>

</xml_diff>